<commit_message>
Adds the Status Tracker Document
</commit_message>
<xml_diff>
--- a/Documents/SRS.docx
+++ b/Documents/SRS.docx
@@ -51,7 +51,7 @@
       <w:tblPr>
         <w:tblW w:w="9375" w:type="dxa"/>
         <w:jc w:val="center"/>
-        <w:tblInd w:w="216" w:type="dxa"/>
+        <w:tblInd w:w="432" w:type="dxa"/>
         <w:tblBorders>
           <w:top w:val="single" w:color="ffffff" w:sz="8" w:space="0" w:shadow="0" w:frame="0"/>
           <w:left w:val="single" w:color="ffffff" w:sz="8" w:space="0" w:shadow="0" w:frame="0"/>
@@ -72,7 +72,7 @@
           <w:shd w:val="clear" w:color="auto" w:fill="ced7e7"/>
         </w:tblPrEx>
         <w:trPr>
-          <w:trHeight w:val="546" w:hRule="atLeast"/>
+          <w:trHeight w:val="576" w:hRule="atLeast"/>
         </w:trPr>
         <w:tc>
           <w:tcPr>
@@ -173,7 +173,7 @@
           <w:shd w:val="clear" w:color="auto" w:fill="ced7e7"/>
         </w:tblPrEx>
         <w:trPr>
-          <w:trHeight w:val="570" w:hRule="atLeast"/>
+          <w:trHeight w:val="600" w:hRule="atLeast"/>
         </w:trPr>
         <w:tc>
           <w:tcPr>
@@ -311,7 +311,7 @@
           <w:shd w:val="clear" w:color="auto" w:fill="ced7e7"/>
         </w:tblPrEx>
         <w:trPr>
-          <w:trHeight w:val="430" w:hRule="atLeast"/>
+          <w:trHeight w:val="460" w:hRule="atLeast"/>
         </w:trPr>
         <w:tc>
           <w:tcPr>
@@ -411,7 +411,7 @@
           <w:shd w:val="clear" w:color="auto" w:fill="ced7e7"/>
         </w:tblPrEx>
         <w:trPr>
-          <w:trHeight w:val="546" w:hRule="atLeast"/>
+          <w:trHeight w:val="576" w:hRule="atLeast"/>
         </w:trPr>
         <w:tc>
           <w:tcPr>
@@ -547,7 +547,7 @@
           <w:shd w:val="clear" w:color="auto" w:fill="ced7e7"/>
         </w:tblPrEx>
         <w:trPr>
-          <w:trHeight w:val="546" w:hRule="atLeast"/>
+          <w:trHeight w:val="576" w:hRule="atLeast"/>
         </w:trPr>
         <w:tc>
           <w:tcPr>
@@ -695,7 +695,7 @@
           <w:shd w:val="clear" w:color="auto" w:fill="ced7e7"/>
         </w:tblPrEx>
         <w:trPr>
-          <w:trHeight w:val="490" w:hRule="atLeast"/>
+          <w:trHeight w:val="520" w:hRule="atLeast"/>
         </w:trPr>
         <w:tc>
           <w:tcPr>
@@ -799,7 +799,7 @@
           <w:tab w:val="clear" w:pos="4252"/>
           <w:tab w:val="clear" w:pos="8504"/>
         </w:tabs>
-        <w:ind w:left="108" w:hanging="108"/>
+        <w:ind w:left="324" w:hanging="324"/>
         <w:jc w:val="center"/>
         <w:rPr>
           <w:b w:val="1"/>
@@ -817,7 +817,14 @@
           <w:tab w:val="clear" w:pos="4252"/>
           <w:tab w:val="clear" w:pos="8504"/>
         </w:tabs>
+        <w:ind w:left="216" w:hanging="216"/>
         <w:jc w:val="center"/>
+        <w:rPr>
+          <w:b w:val="1"/>
+          <w:bCs w:val="1"/>
+          <w:sz w:val="32"/>
+          <w:szCs w:val="32"/>
+        </w:rPr>
       </w:pPr>
     </w:p>
     <w:p>
@@ -1148,17 +1155,7 @@
           <w:rtl w:val="0"/>
           <w:lang w:val="en-US"/>
         </w:rPr>
-        <w:t>Web</w:t>
-      </w:r>
-      <w:r>
-        <w:rPr>
-          <w:rFonts w:ascii="Cambria" w:hAnsi="Cambria"/>
-          <w:sz w:val="22"/>
-          <w:szCs w:val="22"/>
-          <w:rtl w:val="0"/>
-          <w:lang w:val="en-US"/>
-        </w:rPr>
-        <w:t>pack</w:t>
+        <w:t>Webpack</w:t>
       </w:r>
     </w:p>
     <w:p>
@@ -1361,6 +1358,7 @@
           <w:color w:val="000000"/>
           <w:sz w:val="22"/>
           <w:szCs w:val="22"/>
+          <w:u w:color="000000"/>
           <w:rtl w:val="0"/>
           <w:lang w:val="en-US"/>
         </w:rPr>
@@ -1486,7 +1484,7 @@
       <w:tblPr>
         <w:tblW w:w="8838" w:type="dxa"/>
         <w:jc w:val="left"/>
-        <w:tblInd w:w="504" w:type="dxa"/>
+        <w:tblInd w:w="720" w:type="dxa"/>
         <w:tblBorders>
           <w:top w:val="single" w:color="ffffff" w:sz="8" w:space="0" w:shadow="0" w:frame="0"/>
           <w:left w:val="single" w:color="ffffff" w:sz="8" w:space="0" w:shadow="0" w:frame="0"/>
@@ -1509,7 +1507,7 @@
           <w:shd w:val="clear" w:color="auto" w:fill="ced7e7"/>
         </w:tblPrEx>
         <w:trPr>
-          <w:trHeight w:val="260" w:hRule="atLeast"/>
+          <w:trHeight w:val="280" w:hRule="atLeast"/>
         </w:trPr>
         <w:tc>
           <w:tcPr>
@@ -1657,7 +1655,7 @@
           <w:shd w:val="clear" w:color="auto" w:fill="ced7e7"/>
         </w:tblPrEx>
         <w:trPr>
-          <w:trHeight w:val="260" w:hRule="atLeast"/>
+          <w:trHeight w:val="280" w:hRule="atLeast"/>
         </w:trPr>
         <w:tc>
           <w:tcPr>
@@ -1810,7 +1808,7 @@
           <w:shd w:val="clear" w:color="auto" w:fill="ced7e7"/>
         </w:tblPrEx>
         <w:trPr>
-          <w:trHeight w:val="500" w:hRule="atLeast"/>
+          <w:trHeight w:val="730" w:hRule="atLeast"/>
         </w:trPr>
         <w:tc>
           <w:tcPr>
@@ -1841,9 +1839,7 @@
             </w:pPr>
             <w:r>
               <w:rPr>
-                <w:rFonts w:ascii="Arial" w:hAnsi="Arial"/>
-                <w:sz w:val="20"/>
-                <w:szCs w:val="20"/>
+                <w:rStyle w:val="Page Number"/>
                 <w:rtl w:val="0"/>
                 <w:lang w:val="en-US"/>
               </w:rPr>
@@ -1965,7 +1961,7 @@
           <w:shd w:val="clear" w:color="auto" w:fill="ced7e7"/>
         </w:tblPrEx>
         <w:trPr>
-          <w:trHeight w:val="740" w:hRule="atLeast"/>
+          <w:trHeight w:val="760" w:hRule="atLeast"/>
         </w:trPr>
         <w:tc>
           <w:tcPr>
@@ -2118,7 +2114,7 @@
           <w:shd w:val="clear" w:color="auto" w:fill="ced7e7"/>
         </w:tblPrEx>
         <w:trPr>
-          <w:trHeight w:val="500" w:hRule="atLeast"/>
+          <w:trHeight w:val="520" w:hRule="atLeast"/>
         </w:trPr>
         <w:tc>
           <w:tcPr>
@@ -2271,7 +2267,7 @@
           <w:shd w:val="clear" w:color="auto" w:fill="ced7e7"/>
         </w:tblPrEx>
         <w:trPr>
-          <w:trHeight w:val="500" w:hRule="atLeast"/>
+          <w:trHeight w:val="520" w:hRule="atLeast"/>
         </w:trPr>
         <w:tc>
           <w:tcPr>
@@ -2425,7 +2421,7 @@
         <w:pStyle w:val="Body Text"/>
         <w:widowControl w:val="0"/>
         <w:spacing w:after="120"/>
-        <w:ind w:left="396" w:hanging="396"/>
+        <w:ind w:left="612" w:hanging="612"/>
         <w:rPr>
           <w:rFonts w:ascii="Times New Roman" w:cs="Times New Roman" w:hAnsi="Times New Roman" w:eastAsia="Times New Roman"/>
           <w:i w:val="0"/>
@@ -2442,8 +2438,7 @@
         <w:pStyle w:val="Body Text"/>
         <w:widowControl w:val="0"/>
         <w:spacing w:after="120"/>
-        <w:ind w:left="288" w:hanging="288"/>
-        <w:jc w:val="both"/>
+        <w:ind w:left="504" w:hanging="504"/>
         <w:rPr>
           <w:rFonts w:ascii="Times New Roman" w:cs="Times New Roman" w:hAnsi="Times New Roman" w:eastAsia="Times New Roman"/>
           <w:i w:val="0"/>
@@ -2458,25 +2453,36 @@
     <w:p>
       <w:pPr>
         <w:pStyle w:val="Body Text"/>
+        <w:widowControl w:val="0"/>
         <w:spacing w:after="120"/>
+        <w:ind w:left="396" w:hanging="396"/>
+        <w:rPr>
+          <w:rFonts w:ascii="Times New Roman" w:cs="Times New Roman" w:hAnsi="Times New Roman" w:eastAsia="Times New Roman"/>
+          <w:i w:val="0"/>
+          <w:iCs w:val="0"/>
+          <w:color w:val="070fa9"/>
+          <w:sz w:val="22"/>
+          <w:szCs w:val="22"/>
+          <w:u w:color="070fa9"/>
+        </w:rPr>
       </w:pPr>
     </w:p>
     <w:p>
       <w:pPr>
         <w:pStyle w:val="Body Text"/>
+        <w:widowControl w:val="0"/>
         <w:spacing w:after="120"/>
-      </w:pPr>
-    </w:p>
-    <w:p>
-      <w:pPr>
-        <w:pStyle w:val="Body Text"/>
-        <w:spacing w:after="120"/>
-      </w:pPr>
-    </w:p>
-    <w:p>
-      <w:pPr>
-        <w:pStyle w:val="Body Text"/>
-        <w:spacing w:after="120"/>
+        <w:ind w:left="288" w:hanging="288"/>
+        <w:jc w:val="both"/>
+        <w:rPr>
+          <w:rFonts w:ascii="Times New Roman" w:cs="Times New Roman" w:hAnsi="Times New Roman" w:eastAsia="Times New Roman"/>
+          <w:i w:val="0"/>
+          <w:iCs w:val="0"/>
+          <w:color w:val="070fa9"/>
+          <w:sz w:val="22"/>
+          <w:szCs w:val="22"/>
+          <w:u w:color="070fa9"/>
+        </w:rPr>
       </w:pPr>
     </w:p>
     <w:p>
@@ -2547,7 +2553,7 @@
           <wp:anchor distT="152400" distB="152400" distL="152400" distR="152400" simplePos="0" relativeHeight="251659264" behindDoc="0" locked="0" layoutInCell="1" allowOverlap="1">
             <wp:simplePos x="0" y="0"/>
             <wp:positionH relativeFrom="page">
-              <wp:posOffset>1909447</wp:posOffset>
+              <wp:posOffset>1909446</wp:posOffset>
             </wp:positionH>
             <wp:positionV relativeFrom="line">
               <wp:posOffset>400217</wp:posOffset>
@@ -3023,7 +3029,7 @@
       <w:tblPr>
         <w:tblW w:w="8676" w:type="dxa"/>
         <w:jc w:val="left"/>
-        <w:tblInd w:w="594" w:type="dxa"/>
+        <w:tblInd w:w="810" w:type="dxa"/>
         <w:tblBorders>
           <w:top w:val="single" w:color="ffffff" w:sz="8" w:space="0" w:shadow="0" w:frame="0"/>
           <w:left w:val="single" w:color="ffffff" w:sz="8" w:space="0" w:shadow="0" w:frame="0"/>
@@ -3044,7 +3050,7 @@
           <w:shd w:val="clear" w:color="auto" w:fill="ced7e7"/>
         </w:tblPrEx>
         <w:trPr>
-          <w:trHeight w:val="500" w:hRule="atLeast"/>
+          <w:trHeight w:val="520" w:hRule="atLeast"/>
         </w:trPr>
         <w:tc>
           <w:tcPr>
@@ -3129,7 +3135,7 @@
           <w:shd w:val="clear" w:color="auto" w:fill="ced7e7"/>
         </w:tblPrEx>
         <w:trPr>
-          <w:trHeight w:val="500" w:hRule="atLeast"/>
+          <w:trHeight w:val="520" w:hRule="atLeast"/>
         </w:trPr>
         <w:tc>
           <w:tcPr>
@@ -3214,7 +3220,7 @@
           <w:shd w:val="clear" w:color="auto" w:fill="ced7e7"/>
         </w:tblPrEx>
         <w:trPr>
-          <w:trHeight w:val="500" w:hRule="atLeast"/>
+          <w:trHeight w:val="520" w:hRule="atLeast"/>
         </w:trPr>
         <w:tc>
           <w:tcPr>
@@ -3299,7 +3305,7 @@
           <w:shd w:val="clear" w:color="auto" w:fill="ced7e7"/>
         </w:tblPrEx>
         <w:trPr>
-          <w:trHeight w:val="260" w:hRule="atLeast"/>
+          <w:trHeight w:val="280" w:hRule="atLeast"/>
         </w:trPr>
         <w:tc>
           <w:tcPr>
@@ -3384,7 +3390,7 @@
           <w:shd w:val="clear" w:color="auto" w:fill="ced7e7"/>
         </w:tblPrEx>
         <w:trPr>
-          <w:trHeight w:val="740" w:hRule="atLeast"/>
+          <w:trHeight w:val="760" w:hRule="atLeast"/>
         </w:trPr>
         <w:tc>
           <w:tcPr>
@@ -3469,7 +3475,7 @@
           <w:shd w:val="clear" w:color="auto" w:fill="ced7e7"/>
         </w:tblPrEx>
         <w:trPr>
-          <w:trHeight w:val="500" w:hRule="atLeast"/>
+          <w:trHeight w:val="520" w:hRule="atLeast"/>
         </w:trPr>
         <w:tc>
           <w:tcPr>
@@ -3568,7 +3574,7 @@
           <w:shd w:val="clear" w:color="auto" w:fill="ced7e7"/>
         </w:tblPrEx>
         <w:trPr>
-          <w:trHeight w:val="500" w:hRule="atLeast"/>
+          <w:trHeight w:val="520" w:hRule="atLeast"/>
         </w:trPr>
         <w:tc>
           <w:tcPr>
@@ -3654,7 +3660,7 @@
         <w:pStyle w:val="Body Text"/>
         <w:widowControl w:val="0"/>
         <w:spacing w:after="120"/>
-        <w:ind w:left="486" w:hanging="486"/>
+        <w:ind w:left="702" w:hanging="702"/>
         <w:rPr>
           <w:b w:val="1"/>
           <w:bCs w:val="1"/>
@@ -3697,27 +3703,11 @@
         </w:rPr>
       </w:pPr>
     </w:p>
-    <w:p>
-      <w:pPr>
-        <w:pStyle w:val="Body Text"/>
-        <w:widowControl w:val="0"/>
-        <w:spacing w:after="120"/>
-        <w:ind w:left="378" w:hanging="378"/>
-        <w:rPr>
-          <w:b w:val="1"/>
-          <w:bCs w:val="1"/>
-          <w:i w:val="0"/>
-          <w:iCs w:val="0"/>
-          <w:sz w:val="24"/>
-          <w:szCs w:val="24"/>
-        </w:rPr>
-      </w:pPr>
-    </w:p>
     <w:tbl>
       <w:tblPr>
         <w:tblW w:w="8676" w:type="dxa"/>
         <w:jc w:val="left"/>
-        <w:tblInd w:w="594" w:type="dxa"/>
+        <w:tblInd w:w="810" w:type="dxa"/>
         <w:tblBorders>
           <w:top w:val="single" w:color="ffffff" w:sz="8" w:space="0" w:shadow="0" w:frame="0"/>
           <w:left w:val="single" w:color="ffffff" w:sz="8" w:space="0" w:shadow="0" w:frame="0"/>
@@ -3738,7 +3728,7 @@
           <w:shd w:val="clear" w:color="auto" w:fill="ced7e7"/>
         </w:tblPrEx>
         <w:trPr>
-          <w:trHeight w:val="500" w:hRule="atLeast"/>
+          <w:trHeight w:val="520" w:hRule="atLeast"/>
         </w:trPr>
         <w:tc>
           <w:tcPr>
@@ -3823,7 +3813,7 @@
           <w:shd w:val="clear" w:color="auto" w:fill="ced7e7"/>
         </w:tblPrEx>
         <w:trPr>
-          <w:trHeight w:val="500" w:hRule="atLeast"/>
+          <w:trHeight w:val="520" w:hRule="atLeast"/>
         </w:trPr>
         <w:tc>
           <w:tcPr>
@@ -3908,7 +3898,7 @@
           <w:shd w:val="clear" w:color="auto" w:fill="ced7e7"/>
         </w:tblPrEx>
         <w:trPr>
-          <w:trHeight w:val="260" w:hRule="atLeast"/>
+          <w:trHeight w:val="280" w:hRule="atLeast"/>
         </w:trPr>
         <w:tc>
           <w:tcPr>
@@ -3991,7 +3981,7 @@
           <w:shd w:val="clear" w:color="auto" w:fill="ced7e7"/>
         </w:tblPrEx>
         <w:trPr>
-          <w:trHeight w:val="260" w:hRule="atLeast"/>
+          <w:trHeight w:val="280" w:hRule="atLeast"/>
         </w:trPr>
         <w:tc>
           <w:tcPr>
@@ -4076,7 +4066,7 @@
           <w:shd w:val="clear" w:color="auto" w:fill="ced7e7"/>
         </w:tblPrEx>
         <w:trPr>
-          <w:trHeight w:val="500" w:hRule="atLeast"/>
+          <w:trHeight w:val="520" w:hRule="atLeast"/>
         </w:trPr>
         <w:tc>
           <w:tcPr>
@@ -4161,7 +4151,7 @@
           <w:shd w:val="clear" w:color="auto" w:fill="ced7e7"/>
         </w:tblPrEx>
         <w:trPr>
-          <w:trHeight w:val="500" w:hRule="atLeast"/>
+          <w:trHeight w:val="520" w:hRule="atLeast"/>
         </w:trPr>
         <w:tc>
           <w:tcPr>
@@ -4260,7 +4250,7 @@
           <w:shd w:val="clear" w:color="auto" w:fill="ced7e7"/>
         </w:tblPrEx>
         <w:trPr>
-          <w:trHeight w:val="500" w:hRule="atLeast"/>
+          <w:trHeight w:val="520" w:hRule="atLeast"/>
         </w:trPr>
         <w:tc>
           <w:tcPr>
@@ -4325,7 +4315,7 @@
           <w:shd w:val="clear" w:color="auto" w:fill="ced7e7"/>
         </w:tblPrEx>
         <w:trPr>
-          <w:trHeight w:val="500" w:hRule="atLeast"/>
+          <w:trHeight w:val="520" w:hRule="atLeast"/>
         </w:trPr>
         <w:tc>
           <w:tcPr>
@@ -4411,7 +4401,7 @@
         <w:pStyle w:val="Body Text"/>
         <w:widowControl w:val="0"/>
         <w:spacing w:after="120"/>
-        <w:ind w:left="486" w:hanging="486"/>
+        <w:ind w:left="702" w:hanging="702"/>
       </w:pPr>
       <w:r>
         <w:rPr>

</xml_diff>